<commit_message>
documentacion de broker, y especificacion de tracking agregado
</commit_message>
<xml_diff>
--- a/broker/EspecificacionesBroker.docx
+++ b/broker/EspecificacionesBroker.docx
@@ -3,8 +3,16 @@
 <w:document xmlns:wpc="http://schemas.microsoft.com/office/word/2010/wordprocessingCanvas" xmlns:mc="http://schemas.openxmlformats.org/markup-compatibility/2006" xmlns:o="urn:schemas-microsoft-com:office:office" xmlns:r="http://schemas.openxmlformats.org/officeDocument/2006/relationships" xmlns:m="http://schemas.openxmlformats.org/officeDocument/2006/math" xmlns:v="urn:schemas-microsoft-com:vml" xmlns:wp14="http://schemas.microsoft.com/office/word/2010/wordprocessingDrawing" xmlns:wp="http://schemas.openxmlformats.org/drawingml/2006/wordprocessingDrawing" xmlns:w="http://schemas.openxmlformats.org/wordprocessingml/2006/main" xmlns:w14="http://schemas.microsoft.com/office/word/2010/wordml" xmlns:w10="urn:schemas-microsoft-com:office:word" xmlns:w15="http://schemas.microsoft.com/office/word/2012/wordml" xmlns:wpg="http://schemas.microsoft.com/office/word/2010/wordprocessingGroup" xmlns:wpi="http://schemas.microsoft.com/office/word/2010/wordprocessingInk" xmlns:wne="http://schemas.microsoft.com/office/word/2006/wordml" xmlns:wps="http://schemas.microsoft.com/office/word/2010/wordprocessingShape" xmlns:wpsCustomData="http://www.wps.cn/officeDocument/2013/wpsCustomData" mc:Ignorable="w14 w15 wp14">
   <w:body>
     <w:p>
-      <w:r>
-        <w:t>Especificaciones de Broker V1</w:t>
+      <w:pPr>
+        <w:pStyle w:val="2"/>
+      </w:pPr>
+      <w:r>
+        <w:t>Especificaciones d</w:t>
+      </w:r>
+      <w:bookmarkStart w:id="0" w:name="_GoBack"/>
+      <w:bookmarkEnd w:id="0"/>
+      <w:r>
+        <w:t>e Broker V1</w:t>
       </w:r>
     </w:p>
     <w:p>
@@ -14,7 +22,7 @@
     </w:p>
     <w:p>
       <w:pPr>
-        <w:pStyle w:val="2"/>
+        <w:pStyle w:val="3"/>
       </w:pPr>
       <w:r>
         <w:t>Arquitectura</w:t>
@@ -66,7 +74,7 @@
     </w:p>
     <w:p>
       <w:pPr>
-        <w:pStyle w:val="2"/>
+        <w:pStyle w:val="3"/>
       </w:pPr>
       <w:r>
         <w:t>Establecimiento de conexión</w:t>
@@ -88,11 +96,14 @@
     </w:p>
     <w:p>
       <w:pPr>
-        <w:pStyle w:val="2"/>
+        <w:pStyle w:val="3"/>
       </w:pPr>
       <w:r>
         <w:t>Intercambio de Mensaje</w:t>
       </w:r>
+      <w:r>
+        <w:t>s</w:t>
+      </w:r>
     </w:p>
     <w:p>
       <w:r>
@@ -112,7 +123,7 @@
     </w:p>
     <w:p>
       <w:pPr>
-        <w:pStyle w:val="2"/>
+        <w:pStyle w:val="3"/>
       </w:pPr>
       <w:r>
         <w:t>Formato de Mensajes</w:t>
@@ -184,13 +195,7 @@
         <w:rPr>
           <w:rFonts w:hint="default"/>
         </w:rPr>
-        <w:t xml:space="preserve">* IncomingMessage: </w:t>
-      </w:r>
-      <w:r>
-        <w:rPr>
-          <w:rFonts w:hint="default"/>
-        </w:rPr>
-        <w:t>El cliente de un tópico recibe un mensaje proveniente de un tópico.</w:t>
+        <w:t>* IncomingMessage: El cliente de un tópico recibe un mensaje proveniente de un tópico.</w:t>
       </w:r>
     </w:p>
     <w:p>
@@ -201,8 +206,6 @@
           <w:bCs/>
         </w:rPr>
       </w:pPr>
-      <w:bookmarkStart w:id="0" w:name="_GoBack"/>
-      <w:bookmarkEnd w:id="0"/>
     </w:p>
     <w:p>
       <w:pPr>
@@ -294,13 +297,7 @@
         <w:rPr>
           <w:rFonts w:hint="default"/>
         </w:rPr>
-        <w:t xml:space="preserve">    "topic": </w:t>
-      </w:r>
-      <w:r>
-        <w:rPr>
-          <w:rFonts w:hint="default"/>
-        </w:rPr>
-        <w:t>{string}</w:t>
+        <w:t xml:space="preserve">    "topic": {string}</w:t>
       </w:r>
     </w:p>
     <w:p>
@@ -374,19 +371,7 @@
         <w:rPr>
           <w:rFonts w:hint="default"/>
         </w:rPr>
-        <w:t xml:space="preserve">  "task_type": </w:t>
-      </w:r>
-      <w:r>
-        <w:rPr>
-          <w:rFonts w:hint="default"/>
-        </w:rPr>
-        <w:t>{string}</w:t>
-      </w:r>
-      <w:r>
-        <w:rPr>
-          <w:rFonts w:hint="default"/>
-        </w:rPr>
-        <w:t>,</w:t>
+        <w:t xml:space="preserve">  "task_type": {string},</w:t>
       </w:r>
     </w:p>
     <w:p>
@@ -413,19 +398,7 @@
         <w:rPr>
           <w:rFonts w:hint="default"/>
         </w:rPr>
-        <w:t xml:space="preserve">"topic": </w:t>
-      </w:r>
-      <w:r>
-        <w:rPr>
-          <w:rFonts w:hint="default"/>
-        </w:rPr>
-        <w:t>{string}</w:t>
-      </w:r>
-      <w:r>
-        <w:rPr>
-          <w:rFonts w:hint="default"/>
-        </w:rPr>
-        <w:t>,</w:t>
+        <w:t>"topic": {string},</w:t>
       </w:r>
     </w:p>
     <w:p>
@@ -439,25 +412,7 @@
         <w:rPr>
           <w:rFonts w:hint="default"/>
         </w:rPr>
-        <w:t>"</w:t>
-      </w:r>
-      <w:r>
-        <w:rPr>
-          <w:rFonts w:hint="default"/>
-        </w:rPr>
-        <w:t>message</w:t>
-      </w:r>
-      <w:r>
-        <w:rPr>
-          <w:rFonts w:hint="default"/>
-        </w:rPr>
-        <w:t>"</w:t>
-      </w:r>
-      <w:r>
-        <w:rPr>
-          <w:rFonts w:hint="default"/>
-        </w:rPr>
-        <w:t>: {interface}</w:t>
+        <w:t>"message": {interface}</w:t>
       </w:r>
     </w:p>
     <w:p>
@@ -658,25 +613,7 @@
         <w:rPr>
           <w:rFonts w:hint="default"/>
         </w:rPr>
-        <w:t>"topic</w:t>
-      </w:r>
-      <w:r>
-        <w:rPr>
-          <w:rFonts w:hint="default"/>
-        </w:rPr>
-        <w:t>_from</w:t>
-      </w:r>
-      <w:r>
-        <w:rPr>
-          <w:rFonts w:hint="default"/>
-        </w:rPr>
-        <w:t>": {string}</w:t>
-      </w:r>
-      <w:r>
-        <w:rPr>
-          <w:rFonts w:hint="default"/>
-        </w:rPr>
-        <w:t>,</w:t>
+        <w:t>"topic_from": {string},</w:t>
       </w:r>
     </w:p>
     <w:p>
@@ -690,25 +627,7 @@
         <w:rPr>
           <w:rFonts w:hint="default"/>
         </w:rPr>
-        <w:t>"</w:t>
-      </w:r>
-      <w:r>
-        <w:rPr>
-          <w:rFonts w:hint="default"/>
-        </w:rPr>
-        <w:t>message</w:t>
-      </w:r>
-      <w:r>
-        <w:rPr>
-          <w:rFonts w:hint="default"/>
-        </w:rPr>
-        <w:t>"</w:t>
-      </w:r>
-      <w:r>
-        <w:rPr>
-          <w:rFonts w:hint="default"/>
-        </w:rPr>
-        <w:t>: {interface}</w:t>
+        <w:t>"message": {interface}</w:t>
       </w:r>
     </w:p>
     <w:p>
@@ -1030,6 +949,26 @@
     </w:rPr>
   </w:style>
   <w:style w:type="paragraph" w:styleId="2">
+    <w:name w:val="heading 1"/>
+    <w:basedOn w:val="1"/>
+    <w:next w:val="1"/>
+    <w:qFormat/>
+    <w:uiPriority w:val="0"/>
+    <w:pPr>
+      <w:keepNext/>
+      <w:keepLines/>
+      <w:spacing w:before="340" w:after="330" w:line="578" w:lineRule="auto"/>
+      <w:outlineLvl w:val="0"/>
+    </w:pPr>
+    <w:rPr>
+      <w:b/>
+      <w:bCs/>
+      <w:kern w:val="44"/>
+      <w:sz w:val="44"/>
+      <w:szCs w:val="44"/>
+    </w:rPr>
+  </w:style>
+  <w:style w:type="paragraph" w:styleId="3">
     <w:name w:val="heading 2"/>
     <w:basedOn w:val="1"/>
     <w:next w:val="1"/>
@@ -1049,12 +988,12 @@
       <w:szCs w:val="32"/>
     </w:rPr>
   </w:style>
-  <w:style w:type="character" w:default="1" w:styleId="3">
+  <w:style w:type="character" w:default="1" w:styleId="4">
     <w:name w:val="Default Paragraph Font"/>
     <w:semiHidden/>
     <w:uiPriority w:val="0"/>
   </w:style>
-  <w:style w:type="table" w:default="1" w:styleId="4">
+  <w:style w:type="table" w:default="1" w:styleId="5">
     <w:name w:val="Normal Table"/>
     <w:semiHidden/>
     <w:uiPriority w:val="0"/>

</xml_diff>